<commit_message>
update - MySQL max_connections variable doesn't work.        max_connection 变量不生效.
</commit_message>
<xml_diff>
--- a/linux/mysql/MySQL配置max_connections无效.docx
+++ b/linux/mysql/MySQL配置max_connections无效.docx
@@ -18,7 +18,6 @@
           <w:szCs w:val="36"/>
         </w:rPr>
       </w:pPr>
-      <w:bookmarkStart w:id="0" w:name="_GoBack"/>
       <w:r>
         <w:rPr>
           <w:rFonts w:ascii="微软雅黑" w:eastAsia="微软雅黑" w:hAnsi="微软雅黑" w:cs="Arial" w:hint="eastAsia"/>
@@ -28,99 +27,7 @@
           <w:sz w:val="36"/>
           <w:szCs w:val="36"/>
         </w:rPr>
-        <w:t>MySQL配置</w:t>
-      </w:r>
-      <w:proofErr w:type="spellStart"/>
-      <w:r>
-        <w:rPr>
-          <w:rFonts w:ascii="微软雅黑" w:eastAsia="微软雅黑" w:hAnsi="微软雅黑" w:cs="Arial" w:hint="eastAsia"/>
-          <w:b/>
-          <w:bCs/>
-          <w:kern w:val="36"/>
-          <w:sz w:val="36"/>
-          <w:szCs w:val="36"/>
-        </w:rPr>
-        <w:t>max_connections</w:t>
-      </w:r>
-      <w:proofErr w:type="spellEnd"/>
-      <w:r>
-        <w:rPr>
-          <w:rFonts w:ascii="微软雅黑" w:eastAsia="微软雅黑" w:hAnsi="微软雅黑" w:cs="Arial" w:hint="eastAsia"/>
-          <w:b/>
-          <w:bCs/>
-          <w:kern w:val="36"/>
-          <w:sz w:val="36"/>
-          <w:szCs w:val="36"/>
-        </w:rPr>
-        <w:t>无效</w:t>
-      </w:r>
-    </w:p>
-    <w:bookmarkEnd w:id="0"/>
-    <w:p>
-      <w:pPr>
-        <w:widowControl/>
-        <w:shd w:val="clear" w:color="auto" w:fill="FFFFFF"/>
-        <w:jc w:val="left"/>
-        <w:rPr>
-          <w:rFonts w:ascii="Arial" w:eastAsia="宋体" w:hAnsi="Arial" w:cs="Arial" w:hint="eastAsia"/>
-          <w:color w:val="858585"/>
-          <w:kern w:val="0"/>
-          <w:sz w:val="21"/>
-          <w:szCs w:val="21"/>
-        </w:rPr>
-      </w:pPr>
-      <w:r>
-        <w:rPr>
-          <w:rFonts w:ascii="微软雅黑" w:eastAsia="微软雅黑" w:hAnsi="微软雅黑" w:cs="Arial" w:hint="eastAsia"/>
-          <w:color w:val="858585"/>
-          <w:kern w:val="0"/>
-          <w:sz w:val="21"/>
-          <w:szCs w:val="21"/>
-        </w:rPr>
-        <w:t>2018年05月31日 17:20:27</w:t>
-      </w:r>
-      <w:r>
-        <w:rPr>
-          <w:rFonts w:ascii="Arial" w:eastAsia="宋体" w:hAnsi="Arial" w:cs="Arial"/>
-          <w:color w:val="858585"/>
-          <w:kern w:val="0"/>
-          <w:sz w:val="21"/>
-          <w:szCs w:val="21"/>
-        </w:rPr>
-        <w:t> </w:t>
-      </w:r>
-      <w:hyperlink r:id="rId5" w:tgtFrame="_blank" w:history="1">
-        <w:r>
-          <w:rPr>
-            <w:rFonts w:ascii="微软雅黑" w:eastAsia="微软雅黑" w:hAnsi="微软雅黑" w:cs="Arial" w:hint="eastAsia"/>
-            <w:color w:val="78A5F1"/>
-            <w:kern w:val="0"/>
-            <w:sz w:val="21"/>
-            <w:szCs w:val="21"/>
-            <w:u w:val="single"/>
-          </w:rPr>
-          <w:t>天空趋虚</w:t>
-        </w:r>
-      </w:hyperlink>
-      <w:r>
-        <w:rPr>
-          <w:rFonts w:ascii="Arial" w:eastAsia="宋体" w:hAnsi="Arial" w:cs="Arial"/>
-          <w:color w:val="858585"/>
-          <w:kern w:val="0"/>
-          <w:sz w:val="21"/>
-          <w:szCs w:val="21"/>
-        </w:rPr>
-        <w:t> </w:t>
-      </w:r>
-      <w:r>
-        <w:rPr>
-          <w:rFonts w:ascii="微软雅黑" w:eastAsia="微软雅黑" w:hAnsi="微软雅黑" w:cs="Arial" w:hint="eastAsia"/>
-          <w:color w:val="858585"/>
-          <w:kern w:val="0"/>
-          <w:sz w:val="21"/>
-          <w:szCs w:val="21"/>
-        </w:rPr>
-        <w:t>阅读数：772</w:t>
+        <w:t>MySQL配置max_connections无效</w:t>
       </w:r>
     </w:p>
     <w:p>
@@ -135,6 +42,8 @@
           <w:szCs w:val="18"/>
         </w:rPr>
       </w:pPr>
+      <w:bookmarkStart w:id="0" w:name="_GoBack"/>
+      <w:bookmarkEnd w:id="0"/>
       <w:r>
         <w:rPr>
           <w:rFonts w:ascii="宋体" w:eastAsia="宋体" w:hAnsi="宋体" w:cs="宋体"/>
@@ -143,7 +52,7 @@
           <w:sz w:val="18"/>
           <w:szCs w:val="18"/>
         </w:rPr>
-        <w:t> 版权声明：本文为博主原创文章，未经博主允许不得转载。 https://blog.csdn.net/u014074757/article/details/80527445</w:t>
+        <w:t>https://blog.csdn.net/u014074757/article/details/80527445</w:t>
       </w:r>
     </w:p>
     <w:p>
@@ -164,7 +73,6 @@
       </w:pPr>
       <w:bookmarkStart w:id="1" w:name="t0"/>
       <w:bookmarkEnd w:id="1"/>
-      <w:proofErr w:type="spellStart"/>
       <w:r>
         <w:rPr>
           <w:rFonts w:ascii="微软雅黑" w:eastAsia="微软雅黑" w:hAnsi="微软雅黑" w:cs="Arial" w:hint="eastAsia"/>
@@ -175,9 +83,75 @@
           <w:sz w:val="36"/>
           <w:szCs w:val="36"/>
         </w:rPr>
-        <w:t>my.cnf</w:t>
-      </w:r>
-      <w:proofErr w:type="spellEnd"/>
+        <w:t>my.cnf中max_connections不生效</w:t>
+      </w:r>
+    </w:p>
+    <w:p>
+      <w:pPr>
+        <w:widowControl/>
+        <w:spacing w:after="240" w:line="390" w:lineRule="atLeast"/>
+        <w:jc w:val="left"/>
+        <w:rPr>
+          <w:rFonts w:ascii="微软雅黑" w:eastAsia="微软雅黑" w:hAnsi="微软雅黑" w:cs="Arial"/>
+          <w:color w:val="4F4F4F"/>
+          <w:kern w:val="0"/>
+        </w:rPr>
+      </w:pPr>
+      <w:r>
+        <w:rPr>
+          <w:rFonts w:ascii="微软雅黑" w:eastAsia="微软雅黑" w:hAnsi="微软雅黑" w:cs="Arial" w:hint="eastAsia"/>
+          <w:color w:val="4F4F4F"/>
+          <w:kern w:val="0"/>
+        </w:rPr>
+        <w:t>在使用mariadb时, 我们总会报’too_many_connections’错误. </w:t>
+      </w:r>
+      <w:r>
+        <w:rPr>
+          <w:rFonts w:ascii="微软雅黑" w:eastAsia="微软雅黑" w:hAnsi="微软雅黑" w:cs="Arial" w:hint="eastAsia"/>
+          <w:color w:val="4F4F4F"/>
+          <w:kern w:val="0"/>
+        </w:rPr>
+        <w:br/>
+        <w:t>理论上只要在</w:t>
+      </w:r>
+      <w:r>
+        <w:rPr>
+          <w:rFonts w:ascii="DejaVu Sans Mono" w:eastAsia="宋体" w:hAnsi="DejaVu Sans Mono" w:cs="DejaVu Sans Mono"/>
+          <w:color w:val="C7254E"/>
+          <w:kern w:val="0"/>
+          <w:sz w:val="21"/>
+          <w:szCs w:val="21"/>
+          <w:shd w:val="clear" w:color="auto" w:fill="F9F2F4"/>
+        </w:rPr>
+        <w:t>/etc/my.cnf</w:t>
+      </w:r>
+      <w:r>
+        <w:rPr>
+          <w:rFonts w:ascii="微软雅黑" w:eastAsia="微软雅黑" w:hAnsi="微软雅黑" w:cs="Arial" w:hint="eastAsia"/>
+          <w:color w:val="4F4F4F"/>
+          <w:kern w:val="0"/>
+        </w:rPr>
+        <w:t>中配置</w:t>
+      </w:r>
+      <w:r>
+        <w:rPr>
+          <w:rFonts w:ascii="DejaVu Sans Mono" w:eastAsia="宋体" w:hAnsi="DejaVu Sans Mono" w:cs="DejaVu Sans Mono"/>
+          <w:color w:val="C7254E"/>
+          <w:kern w:val="0"/>
+          <w:sz w:val="21"/>
+          <w:szCs w:val="21"/>
+          <w:shd w:val="clear" w:color="auto" w:fill="F9F2F4"/>
+        </w:rPr>
+        <w:t>max_connections=3000</w:t>
+      </w:r>
+      <w:r>
+        <w:rPr>
+          <w:rFonts w:ascii="微软雅黑" w:eastAsia="微软雅黑" w:hAnsi="微软雅黑" w:cs="Arial" w:hint="eastAsia"/>
+          <w:color w:val="4F4F4F"/>
+          <w:kern w:val="0"/>
+        </w:rPr>
+        <w:t>,然后重启maridb就ok了.然而事实是</w:t>
+      </w:r>
       <w:r>
         <w:rPr>
           <w:rFonts w:ascii="微软雅黑" w:eastAsia="微软雅黑" w:hAnsi="微软雅黑" w:cs="Arial" w:hint="eastAsia"/>
@@ -185,36 +159,16 @@
           <w:bCs/>
           <w:color w:val="4F4F4F"/>
           <w:kern w:val="0"/>
-          <w:sz w:val="36"/>
-          <w:szCs w:val="36"/>
-        </w:rPr>
-        <w:t>中</w:t>
-      </w:r>
-      <w:proofErr w:type="spellStart"/>
+        </w:rPr>
+        <w:t>不生效</w:t>
+      </w:r>
       <w:r>
         <w:rPr>
           <w:rFonts w:ascii="微软雅黑" w:eastAsia="微软雅黑" w:hAnsi="微软雅黑" w:cs="Arial" w:hint="eastAsia"/>
-          <w:b/>
-          <w:bCs/>
-          <w:color w:val="4F4F4F"/>
-          <w:kern w:val="0"/>
-          <w:sz w:val="36"/>
-          <w:szCs w:val="36"/>
-        </w:rPr>
-        <w:t>max_connections</w:t>
-      </w:r>
-      <w:proofErr w:type="spellEnd"/>
-      <w:r>
-        <w:rPr>
-          <w:rFonts w:ascii="微软雅黑" w:eastAsia="微软雅黑" w:hAnsi="微软雅黑" w:cs="Arial" w:hint="eastAsia"/>
-          <w:b/>
-          <w:bCs/>
-          <w:color w:val="4F4F4F"/>
-          <w:kern w:val="0"/>
-          <w:sz w:val="36"/>
-          <w:szCs w:val="36"/>
-        </w:rPr>
-        <w:t>不生效</w:t>
+          <w:color w:val="4F4F4F"/>
+          <w:kern w:val="0"/>
+        </w:rPr>
+        <w:t>.</w:t>
       </w:r>
     </w:p>
     <w:p>
@@ -223,63 +177,18 @@
         <w:spacing w:after="240" w:line="390" w:lineRule="atLeast"/>
         <w:jc w:val="left"/>
         <w:rPr>
+          <w:rFonts w:ascii="微软雅黑" w:eastAsia="微软雅黑" w:hAnsi="微软雅黑" w:cs="Arial"/>
+          <w:color w:val="4F4F4F"/>
+          <w:kern w:val="0"/>
+        </w:rPr>
+      </w:pPr>
+      <w:r>
+        <w:rPr>
           <w:rFonts w:ascii="微软雅黑" w:eastAsia="微软雅黑" w:hAnsi="微软雅黑" w:cs="Arial" w:hint="eastAsia"/>
           <w:color w:val="4F4F4F"/>
           <w:kern w:val="0"/>
         </w:rPr>
-      </w:pPr>
-      <w:r>
-        <w:rPr>
-          <w:rFonts w:ascii="微软雅黑" w:eastAsia="微软雅黑" w:hAnsi="微软雅黑" w:cs="Arial" w:hint="eastAsia"/>
-          <w:color w:val="4F4F4F"/>
-          <w:kern w:val="0"/>
-        </w:rPr>
-        <w:t>在使用</w:t>
-      </w:r>
-      <w:proofErr w:type="spellStart"/>
-      <w:r>
-        <w:rPr>
-          <w:rFonts w:ascii="微软雅黑" w:eastAsia="微软雅黑" w:hAnsi="微软雅黑" w:cs="Arial" w:hint="eastAsia"/>
-          <w:color w:val="4F4F4F"/>
-          <w:kern w:val="0"/>
-        </w:rPr>
-        <w:t>mariadb</w:t>
-      </w:r>
-      <w:proofErr w:type="spellEnd"/>
-      <w:r>
-        <w:rPr>
-          <w:rFonts w:ascii="微软雅黑" w:eastAsia="微软雅黑" w:hAnsi="微软雅黑" w:cs="Arial" w:hint="eastAsia"/>
-          <w:color w:val="4F4F4F"/>
-          <w:kern w:val="0"/>
-        </w:rPr>
-        <w:t>时, 我们总会报’</w:t>
-      </w:r>
-      <w:proofErr w:type="spellStart"/>
-      <w:r>
-        <w:rPr>
-          <w:rFonts w:ascii="微软雅黑" w:eastAsia="微软雅黑" w:hAnsi="微软雅黑" w:cs="Arial" w:hint="eastAsia"/>
-          <w:color w:val="4F4F4F"/>
-          <w:kern w:val="0"/>
-        </w:rPr>
-        <w:t>too_many_connections</w:t>
-      </w:r>
-      <w:proofErr w:type="spellEnd"/>
-      <w:r>
-        <w:rPr>
-          <w:rFonts w:ascii="微软雅黑" w:eastAsia="微软雅黑" w:hAnsi="微软雅黑" w:cs="Arial" w:hint="eastAsia"/>
-          <w:color w:val="4F4F4F"/>
-          <w:kern w:val="0"/>
-        </w:rPr>
-        <w:t>’错误. </w:t>
-      </w:r>
-      <w:r>
-        <w:rPr>
-          <w:rFonts w:ascii="微软雅黑" w:eastAsia="微软雅黑" w:hAnsi="微软雅黑" w:cs="Arial" w:hint="eastAsia"/>
-          <w:color w:val="4F4F4F"/>
-          <w:kern w:val="0"/>
-        </w:rPr>
-        <w:br/>
-        <w:t>理论上只要在</w:t>
+        <w:t>翻找了很多贴子, 大致意思是最大连接数受到</w:t>
       </w:r>
       <w:r>
         <w:rPr>
@@ -290,232 +199,15 @@
           <w:szCs w:val="21"/>
           <w:shd w:val="clear" w:color="auto" w:fill="F9F2F4"/>
         </w:rPr>
-        <w:t>/</w:t>
-      </w:r>
-      <w:proofErr w:type="spellStart"/>
-      <w:r>
-        <w:rPr>
-          <w:rFonts w:ascii="DejaVu Sans Mono" w:eastAsia="宋体" w:hAnsi="DejaVu Sans Mono" w:cs="DejaVu Sans Mono"/>
-          <w:color w:val="C7254E"/>
-          <w:kern w:val="0"/>
-          <w:sz w:val="21"/>
-          <w:szCs w:val="21"/>
-          <w:shd w:val="clear" w:color="auto" w:fill="F9F2F4"/>
-        </w:rPr>
-        <w:t>etc</w:t>
-      </w:r>
-      <w:proofErr w:type="spellEnd"/>
-      <w:r>
-        <w:rPr>
-          <w:rFonts w:ascii="DejaVu Sans Mono" w:eastAsia="宋体" w:hAnsi="DejaVu Sans Mono" w:cs="DejaVu Sans Mono"/>
-          <w:color w:val="C7254E"/>
-          <w:kern w:val="0"/>
-          <w:sz w:val="21"/>
-          <w:szCs w:val="21"/>
-          <w:shd w:val="clear" w:color="auto" w:fill="F9F2F4"/>
-        </w:rPr>
-        <w:t>/</w:t>
-      </w:r>
-      <w:proofErr w:type="spellStart"/>
-      <w:r>
-        <w:rPr>
-          <w:rFonts w:ascii="DejaVu Sans Mono" w:eastAsia="宋体" w:hAnsi="DejaVu Sans Mono" w:cs="DejaVu Sans Mono"/>
-          <w:color w:val="C7254E"/>
-          <w:kern w:val="0"/>
-          <w:sz w:val="21"/>
-          <w:szCs w:val="21"/>
-          <w:shd w:val="clear" w:color="auto" w:fill="F9F2F4"/>
-        </w:rPr>
-        <w:t>my.cnf</w:t>
-      </w:r>
-      <w:proofErr w:type="spellEnd"/>
+        <w:t>/etc/security/limits.conf</w:t>
+      </w:r>
       <w:r>
         <w:rPr>
           <w:rFonts w:ascii="微软雅黑" w:eastAsia="微软雅黑" w:hAnsi="微软雅黑" w:cs="Arial" w:hint="eastAsia"/>
           <w:color w:val="4F4F4F"/>
           <w:kern w:val="0"/>
         </w:rPr>
-        <w:t>中配置</w:t>
-      </w:r>
-      <w:proofErr w:type="spellStart"/>
-      <w:r>
-        <w:rPr>
-          <w:rFonts w:ascii="DejaVu Sans Mono" w:eastAsia="宋体" w:hAnsi="DejaVu Sans Mono" w:cs="DejaVu Sans Mono"/>
-          <w:color w:val="C7254E"/>
-          <w:kern w:val="0"/>
-          <w:sz w:val="21"/>
-          <w:szCs w:val="21"/>
-          <w:shd w:val="clear" w:color="auto" w:fill="F9F2F4"/>
-        </w:rPr>
-        <w:t>max_connections</w:t>
-      </w:r>
-      <w:proofErr w:type="spellEnd"/>
-      <w:r>
-        <w:rPr>
-          <w:rFonts w:ascii="DejaVu Sans Mono" w:eastAsia="宋体" w:hAnsi="DejaVu Sans Mono" w:cs="DejaVu Sans Mono"/>
-          <w:color w:val="C7254E"/>
-          <w:kern w:val="0"/>
-          <w:sz w:val="21"/>
-          <w:szCs w:val="21"/>
-          <w:shd w:val="clear" w:color="auto" w:fill="F9F2F4"/>
-        </w:rPr>
-        <w:t>=3000</w:t>
-      </w:r>
-      <w:r>
-        <w:rPr>
-          <w:rFonts w:ascii="微软雅黑" w:eastAsia="微软雅黑" w:hAnsi="微软雅黑" w:cs="Arial" w:hint="eastAsia"/>
-          <w:color w:val="4F4F4F"/>
-          <w:kern w:val="0"/>
-        </w:rPr>
-        <w:t>,然后重启</w:t>
-      </w:r>
-      <w:proofErr w:type="spellStart"/>
-      <w:r>
-        <w:rPr>
-          <w:rFonts w:ascii="微软雅黑" w:eastAsia="微软雅黑" w:hAnsi="微软雅黑" w:cs="Arial" w:hint="eastAsia"/>
-          <w:color w:val="4F4F4F"/>
-          <w:kern w:val="0"/>
-        </w:rPr>
-        <w:t>maridb</w:t>
-      </w:r>
-      <w:proofErr w:type="spellEnd"/>
-      <w:r>
-        <w:rPr>
-          <w:rFonts w:ascii="微软雅黑" w:eastAsia="微软雅黑" w:hAnsi="微软雅黑" w:cs="Arial" w:hint="eastAsia"/>
-          <w:color w:val="4F4F4F"/>
-          <w:kern w:val="0"/>
-        </w:rPr>
-        <w:t>就ok了.然而事实是</w:t>
-      </w:r>
-      <w:r>
-        <w:rPr>
-          <w:rFonts w:ascii="微软雅黑" w:eastAsia="微软雅黑" w:hAnsi="微软雅黑" w:cs="Arial" w:hint="eastAsia"/>
-          <w:b/>
-          <w:bCs/>
-          <w:color w:val="4F4F4F"/>
-          <w:kern w:val="0"/>
-        </w:rPr>
-        <w:t>不生效</w:t>
-      </w:r>
-      <w:r>
-        <w:rPr>
-          <w:rFonts w:ascii="微软雅黑" w:eastAsia="微软雅黑" w:hAnsi="微软雅黑" w:cs="Arial" w:hint="eastAsia"/>
-          <w:color w:val="4F4F4F"/>
-          <w:kern w:val="0"/>
-        </w:rPr>
-        <w:t>.</w:t>
-      </w:r>
-    </w:p>
-    <w:p>
-      <w:pPr>
-        <w:widowControl/>
-        <w:spacing w:after="240" w:line="390" w:lineRule="atLeast"/>
-        <w:jc w:val="left"/>
-        <w:rPr>
-          <w:rFonts w:ascii="微软雅黑" w:eastAsia="微软雅黑" w:hAnsi="微软雅黑" w:cs="Arial" w:hint="eastAsia"/>
-          <w:color w:val="4F4F4F"/>
-          <w:kern w:val="0"/>
-        </w:rPr>
-      </w:pPr>
-      <w:r>
-        <w:rPr>
-          <w:rFonts w:ascii="微软雅黑" w:eastAsia="微软雅黑" w:hAnsi="微软雅黑" w:cs="Arial" w:hint="eastAsia"/>
-          <w:color w:val="4F4F4F"/>
-          <w:kern w:val="0"/>
-        </w:rPr>
-        <w:t>翻找了很多贴子, 大致意思是最大连接数受到</w:t>
-      </w:r>
-      <w:r>
-        <w:rPr>
-          <w:rFonts w:ascii="DejaVu Sans Mono" w:eastAsia="宋体" w:hAnsi="DejaVu Sans Mono" w:cs="DejaVu Sans Mono"/>
-          <w:color w:val="C7254E"/>
-          <w:kern w:val="0"/>
-          <w:sz w:val="21"/>
-          <w:szCs w:val="21"/>
-          <w:shd w:val="clear" w:color="auto" w:fill="F9F2F4"/>
-        </w:rPr>
-        <w:t>/</w:t>
-      </w:r>
-      <w:proofErr w:type="spellStart"/>
-      <w:r>
-        <w:rPr>
-          <w:rFonts w:ascii="DejaVu Sans Mono" w:eastAsia="宋体" w:hAnsi="DejaVu Sans Mono" w:cs="DejaVu Sans Mono"/>
-          <w:color w:val="C7254E"/>
-          <w:kern w:val="0"/>
-          <w:sz w:val="21"/>
-          <w:szCs w:val="21"/>
-          <w:shd w:val="clear" w:color="auto" w:fill="F9F2F4"/>
-        </w:rPr>
-        <w:t>etc</w:t>
-      </w:r>
-      <w:proofErr w:type="spellEnd"/>
-      <w:r>
-        <w:rPr>
-          <w:rFonts w:ascii="DejaVu Sans Mono" w:eastAsia="宋体" w:hAnsi="DejaVu Sans Mono" w:cs="DejaVu Sans Mono"/>
-          <w:color w:val="C7254E"/>
-          <w:kern w:val="0"/>
-          <w:sz w:val="21"/>
-          <w:szCs w:val="21"/>
-          <w:shd w:val="clear" w:color="auto" w:fill="F9F2F4"/>
-        </w:rPr>
-        <w:t>/security/</w:t>
-      </w:r>
-      <w:proofErr w:type="spellStart"/>
-      <w:r>
-        <w:rPr>
-          <w:rFonts w:ascii="DejaVu Sans Mono" w:eastAsia="宋体" w:hAnsi="DejaVu Sans Mono" w:cs="DejaVu Sans Mono"/>
-          <w:color w:val="C7254E"/>
-          <w:kern w:val="0"/>
-          <w:sz w:val="21"/>
-          <w:szCs w:val="21"/>
-          <w:shd w:val="clear" w:color="auto" w:fill="F9F2F4"/>
-        </w:rPr>
-        <w:t>limits.conf</w:t>
-      </w:r>
-      <w:proofErr w:type="spellEnd"/>
-      <w:r>
-        <w:rPr>
-          <w:rFonts w:ascii="微软雅黑" w:eastAsia="微软雅黑" w:hAnsi="微软雅黑" w:cs="Arial" w:hint="eastAsia"/>
-          <w:color w:val="4F4F4F"/>
-          <w:kern w:val="0"/>
-        </w:rPr>
-        <w:t>中</w:t>
-      </w:r>
-      <w:proofErr w:type="spellStart"/>
-      <w:r>
-        <w:rPr>
-          <w:rFonts w:ascii="微软雅黑" w:eastAsia="微软雅黑" w:hAnsi="微软雅黑" w:cs="Arial" w:hint="eastAsia"/>
-          <w:color w:val="4F4F4F"/>
-          <w:kern w:val="0"/>
-        </w:rPr>
-        <w:t>linux</w:t>
-      </w:r>
-      <w:proofErr w:type="spellEnd"/>
-      <w:r>
-        <w:rPr>
-          <w:rFonts w:ascii="微软雅黑" w:eastAsia="微软雅黑" w:hAnsi="微软雅黑" w:cs="Arial" w:hint="eastAsia"/>
-          <w:color w:val="4F4F4F"/>
-          <w:kern w:val="0"/>
-        </w:rPr>
-        <w:t xml:space="preserve"> </w:t>
-      </w:r>
-      <w:proofErr w:type="spellStart"/>
-      <w:r>
-        <w:rPr>
-          <w:rFonts w:ascii="微软雅黑" w:eastAsia="微软雅黑" w:hAnsi="微软雅黑" w:cs="Arial" w:hint="eastAsia"/>
-          <w:color w:val="4F4F4F"/>
-          <w:kern w:val="0"/>
-        </w:rPr>
-        <w:t>mysql</w:t>
-      </w:r>
-      <w:proofErr w:type="spellEnd"/>
-      <w:r>
-        <w:rPr>
-          <w:rFonts w:ascii="微软雅黑" w:eastAsia="微软雅黑" w:hAnsi="微软雅黑" w:cs="Arial" w:hint="eastAsia"/>
-          <w:color w:val="4F4F4F"/>
-          <w:kern w:val="0"/>
-        </w:rPr>
-        <w:t>用户配置的影响,要解决这个问题需要2步操作</w:t>
+        <w:t>中linux mysql用户配置的影响,要解决这个问题需要2步操作</w:t>
       </w:r>
     </w:p>
     <w:p>
@@ -525,6 +217,19 @@
         <w:jc w:val="left"/>
         <w:outlineLvl w:val="2"/>
         <w:rPr>
+          <w:rFonts w:ascii="微软雅黑" w:eastAsia="微软雅黑" w:hAnsi="微软雅黑" w:cs="Arial"/>
+          <w:b/>
+          <w:bCs/>
+          <w:color w:val="4F4F4F"/>
+          <w:kern w:val="0"/>
+          <w:sz w:val="33"/>
+          <w:szCs w:val="33"/>
+        </w:rPr>
+      </w:pPr>
+      <w:bookmarkStart w:id="2" w:name="t1"/>
+      <w:bookmarkEnd w:id="2"/>
+      <w:r>
+        <w:rPr>
           <w:rFonts w:ascii="微软雅黑" w:eastAsia="微软雅黑" w:hAnsi="微软雅黑" w:cs="Arial" w:hint="eastAsia"/>
           <w:b/>
           <w:bCs/>
@@ -533,35 +238,8 @@
           <w:sz w:val="33"/>
           <w:szCs w:val="33"/>
         </w:rPr>
-      </w:pPr>
-      <w:bookmarkStart w:id="2" w:name="t1"/>
-      <w:bookmarkEnd w:id="2"/>
-      <w:r>
-        <w:rPr>
-          <w:rFonts w:ascii="微软雅黑" w:eastAsia="微软雅黑" w:hAnsi="微软雅黑" w:cs="Arial" w:hint="eastAsia"/>
-          <w:b/>
-          <w:bCs/>
-          <w:color w:val="4F4F4F"/>
-          <w:kern w:val="0"/>
-          <w:sz w:val="33"/>
-          <w:szCs w:val="33"/>
-        </w:rPr>
-        <w:t>配置</w:t>
-      </w:r>
-      <w:proofErr w:type="spellStart"/>
-      <w:r>
-        <w:rPr>
-          <w:rFonts w:ascii="微软雅黑" w:eastAsia="微软雅黑" w:hAnsi="微软雅黑" w:cs="Arial" w:hint="eastAsia"/>
-          <w:b/>
-          <w:bCs/>
-          <w:color w:val="4F4F4F"/>
-          <w:kern w:val="0"/>
-          <w:sz w:val="33"/>
-          <w:szCs w:val="33"/>
-        </w:rPr>
-        <w:t>limits.conf</w:t>
-      </w:r>
-      <w:proofErr w:type="spellEnd"/>
+        <w:t>配置limits.conf</w:t>
+      </w:r>
     </w:p>
     <w:p>
       <w:pPr>
@@ -569,7 +247,7 @@
         <w:spacing w:after="240" w:line="390" w:lineRule="atLeast"/>
         <w:jc w:val="left"/>
         <w:rPr>
-          <w:rFonts w:ascii="微软雅黑" w:eastAsia="微软雅黑" w:hAnsi="微软雅黑" w:cs="Arial" w:hint="eastAsia"/>
+          <w:rFonts w:ascii="微软雅黑" w:eastAsia="微软雅黑" w:hAnsi="微软雅黑" w:cs="Arial"/>
           <w:color w:val="4F4F4F"/>
           <w:kern w:val="0"/>
         </w:rPr>
@@ -591,70 +269,15 @@
           <w:szCs w:val="21"/>
           <w:shd w:val="clear" w:color="auto" w:fill="F9F2F4"/>
         </w:rPr>
-        <w:t>/</w:t>
-      </w:r>
-      <w:proofErr w:type="spellStart"/>
-      <w:r>
-        <w:rPr>
-          <w:rFonts w:ascii="DejaVu Sans Mono" w:eastAsia="宋体" w:hAnsi="DejaVu Sans Mono" w:cs="DejaVu Sans Mono"/>
-          <w:color w:val="C7254E"/>
-          <w:kern w:val="0"/>
-          <w:sz w:val="21"/>
-          <w:szCs w:val="21"/>
-          <w:shd w:val="clear" w:color="auto" w:fill="F9F2F4"/>
-        </w:rPr>
-        <w:t>etc</w:t>
-      </w:r>
-      <w:proofErr w:type="spellEnd"/>
-      <w:r>
-        <w:rPr>
-          <w:rFonts w:ascii="DejaVu Sans Mono" w:eastAsia="宋体" w:hAnsi="DejaVu Sans Mono" w:cs="DejaVu Sans Mono"/>
-          <w:color w:val="C7254E"/>
-          <w:kern w:val="0"/>
-          <w:sz w:val="21"/>
-          <w:szCs w:val="21"/>
-          <w:shd w:val="clear" w:color="auto" w:fill="F9F2F4"/>
-        </w:rPr>
-        <w:t>/security/</w:t>
-      </w:r>
-      <w:proofErr w:type="spellStart"/>
-      <w:r>
-        <w:rPr>
-          <w:rFonts w:ascii="DejaVu Sans Mono" w:eastAsia="宋体" w:hAnsi="DejaVu Sans Mono" w:cs="DejaVu Sans Mono"/>
-          <w:color w:val="C7254E"/>
-          <w:kern w:val="0"/>
-          <w:sz w:val="21"/>
-          <w:szCs w:val="21"/>
-          <w:shd w:val="clear" w:color="auto" w:fill="F9F2F4"/>
-        </w:rPr>
-        <w:t>limits.conf</w:t>
-      </w:r>
-      <w:proofErr w:type="spellEnd"/>
+        <w:t>/etc/security/limits.conf</w:t>
+      </w:r>
       <w:r>
         <w:rPr>
           <w:rFonts w:ascii="微软雅黑" w:eastAsia="微软雅黑" w:hAnsi="微软雅黑" w:cs="Arial" w:hint="eastAsia"/>
           <w:color w:val="4F4F4F"/>
           <w:kern w:val="0"/>
         </w:rPr>
-        <w:t>, 添加</w:t>
-      </w:r>
-      <w:proofErr w:type="spellStart"/>
-      <w:r>
-        <w:rPr>
-          <w:rFonts w:ascii="微软雅黑" w:eastAsia="微软雅黑" w:hAnsi="微软雅黑" w:cs="Arial" w:hint="eastAsia"/>
-          <w:color w:val="4F4F4F"/>
-          <w:kern w:val="0"/>
-        </w:rPr>
-        <w:t>mysql</w:t>
-      </w:r>
-      <w:proofErr w:type="spellEnd"/>
-      <w:r>
-        <w:rPr>
-          <w:rFonts w:ascii="微软雅黑" w:eastAsia="微软雅黑" w:hAnsi="微软雅黑" w:cs="Arial" w:hint="eastAsia"/>
-          <w:color w:val="4F4F4F"/>
-          <w:kern w:val="0"/>
-        </w:rPr>
-        <w:t>用户配置</w:t>
+        <w:t>, 添加mysql用户配置</w:t>
       </w:r>
     </w:p>
     <w:p>
@@ -690,7 +313,6 @@
           <w:shd w:val="clear" w:color="auto" w:fill="F6F8FA"/>
         </w:rPr>
       </w:pPr>
-      <w:proofErr w:type="spellStart"/>
       <w:r>
         <w:rPr>
           <w:rFonts w:ascii="DejaVu Sans Mono" w:eastAsia="宋体" w:hAnsi="DejaVu Sans Mono" w:cs="DejaVu Sans Mono"/>
@@ -700,43 +322,7 @@
           <w:szCs w:val="21"/>
           <w:shd w:val="clear" w:color="auto" w:fill="F6F8FA"/>
         </w:rPr>
-        <w:t>mysql</w:t>
-      </w:r>
-      <w:proofErr w:type="spellEnd"/>
-      <w:r>
-        <w:rPr>
-          <w:rFonts w:ascii="DejaVu Sans Mono" w:eastAsia="宋体" w:hAnsi="DejaVu Sans Mono" w:cs="DejaVu Sans Mono"/>
-          <w:color w:val="000000"/>
-          <w:kern w:val="0"/>
-          <w:sz w:val="21"/>
-          <w:szCs w:val="21"/>
-          <w:shd w:val="clear" w:color="auto" w:fill="F6F8FA"/>
-        </w:rPr>
-        <w:t xml:space="preserve"> hard </w:t>
-      </w:r>
-      <w:proofErr w:type="spellStart"/>
-      <w:r>
-        <w:rPr>
-          <w:rFonts w:ascii="DejaVu Sans Mono" w:eastAsia="宋体" w:hAnsi="DejaVu Sans Mono" w:cs="DejaVu Sans Mono"/>
-          <w:color w:val="000000"/>
-          <w:kern w:val="0"/>
-          <w:sz w:val="21"/>
-          <w:szCs w:val="21"/>
-          <w:shd w:val="clear" w:color="auto" w:fill="F6F8FA"/>
-        </w:rPr>
-        <w:t>nofile</w:t>
-      </w:r>
-      <w:proofErr w:type="spellEnd"/>
-      <w:r>
-        <w:rPr>
-          <w:rFonts w:ascii="DejaVu Sans Mono" w:eastAsia="宋体" w:hAnsi="DejaVu Sans Mono" w:cs="DejaVu Sans Mono"/>
-          <w:color w:val="000000"/>
-          <w:kern w:val="0"/>
-          <w:sz w:val="21"/>
-          <w:szCs w:val="21"/>
-          <w:shd w:val="clear" w:color="auto" w:fill="F6F8FA"/>
-        </w:rPr>
-        <w:t xml:space="preserve"> 65535</w:t>
+        <w:t>mysql hard nofile 65535</w:t>
       </w:r>
     </w:p>
     <w:p>
@@ -764,14 +350,13 @@
         <w:spacing w:after="360" w:line="330" w:lineRule="atLeast"/>
         <w:jc w:val="left"/>
         <w:rPr>
-          <w:rFonts w:ascii="DejaVu Sans Mono" w:eastAsia="宋体" w:hAnsi="DejaVu Sans Mono" w:cs="DejaVu Sans Mono" w:hint="eastAsia"/>
+          <w:rFonts w:ascii="DejaVu Sans Mono" w:eastAsia="宋体" w:hAnsi="DejaVu Sans Mono" w:cs="DejaVu Sans Mono"/>
           <w:color w:val="000000"/>
           <w:kern w:val="0"/>
           <w:sz w:val="21"/>
           <w:szCs w:val="21"/>
         </w:rPr>
       </w:pPr>
-      <w:proofErr w:type="spellStart"/>
       <w:r>
         <w:rPr>
           <w:rFonts w:ascii="DejaVu Sans Mono" w:eastAsia="宋体" w:hAnsi="DejaVu Sans Mono" w:cs="DejaVu Sans Mono"/>
@@ -781,43 +366,7 @@
           <w:szCs w:val="21"/>
           <w:shd w:val="clear" w:color="auto" w:fill="F6F8FA"/>
         </w:rPr>
-        <w:t>mysql</w:t>
-      </w:r>
-      <w:proofErr w:type="spellEnd"/>
-      <w:r>
-        <w:rPr>
-          <w:rFonts w:ascii="DejaVu Sans Mono" w:eastAsia="宋体" w:hAnsi="DejaVu Sans Mono" w:cs="DejaVu Sans Mono"/>
-          <w:color w:val="000000"/>
-          <w:kern w:val="0"/>
-          <w:sz w:val="21"/>
-          <w:szCs w:val="21"/>
-          <w:shd w:val="clear" w:color="auto" w:fill="F6F8FA"/>
-        </w:rPr>
-        <w:t xml:space="preserve"> soft </w:t>
-      </w:r>
-      <w:proofErr w:type="spellStart"/>
-      <w:r>
-        <w:rPr>
-          <w:rFonts w:ascii="DejaVu Sans Mono" w:eastAsia="宋体" w:hAnsi="DejaVu Sans Mono" w:cs="DejaVu Sans Mono"/>
-          <w:color w:val="000000"/>
-          <w:kern w:val="0"/>
-          <w:sz w:val="21"/>
-          <w:szCs w:val="21"/>
-          <w:shd w:val="clear" w:color="auto" w:fill="F6F8FA"/>
-        </w:rPr>
-        <w:t>nofile</w:t>
-      </w:r>
-      <w:proofErr w:type="spellEnd"/>
-      <w:r>
-        <w:rPr>
-          <w:rFonts w:ascii="DejaVu Sans Mono" w:eastAsia="宋体" w:hAnsi="DejaVu Sans Mono" w:cs="DejaVu Sans Mono"/>
-          <w:color w:val="000000"/>
-          <w:kern w:val="0"/>
-          <w:sz w:val="21"/>
-          <w:szCs w:val="21"/>
-          <w:shd w:val="clear" w:color="auto" w:fill="F6F8FA"/>
-        </w:rPr>
-        <w:t xml:space="preserve"> 65535</w:t>
+        <w:t>mysql soft nofile 65535</w:t>
       </w:r>
     </w:p>
     <w:p>
@@ -896,7 +445,7 @@
         <w:ind w:left="0"/>
         <w:jc w:val="right"/>
         <w:rPr>
-          <w:rFonts w:ascii="微软雅黑" w:eastAsia="微软雅黑" w:hAnsi="微软雅黑" w:cs="DejaVu Sans Mono" w:hint="eastAsia"/>
+          <w:rFonts w:ascii="微软雅黑" w:eastAsia="微软雅黑" w:hAnsi="微软雅黑" w:cs="DejaVu Sans Mono"/>
           <w:color w:val="999999"/>
           <w:kern w:val="0"/>
         </w:rPr>
@@ -917,6 +466,19 @@
         <w:jc w:val="left"/>
         <w:outlineLvl w:val="2"/>
         <w:rPr>
+          <w:rFonts w:ascii="微软雅黑" w:eastAsia="微软雅黑" w:hAnsi="微软雅黑" w:cs="Arial"/>
+          <w:b/>
+          <w:bCs/>
+          <w:color w:val="4F4F4F"/>
+          <w:kern w:val="0"/>
+          <w:sz w:val="33"/>
+          <w:szCs w:val="33"/>
+        </w:rPr>
+      </w:pPr>
+      <w:bookmarkStart w:id="3" w:name="t2"/>
+      <w:bookmarkEnd w:id="3"/>
+      <w:r>
+        <w:rPr>
           <w:rFonts w:ascii="微软雅黑" w:eastAsia="微软雅黑" w:hAnsi="微软雅黑" w:cs="Arial" w:hint="eastAsia"/>
           <w:b/>
           <w:bCs/>
@@ -925,35 +487,8 @@
           <w:sz w:val="33"/>
           <w:szCs w:val="33"/>
         </w:rPr>
-      </w:pPr>
-      <w:bookmarkStart w:id="3" w:name="t2"/>
-      <w:bookmarkEnd w:id="3"/>
-      <w:r>
-        <w:rPr>
-          <w:rFonts w:ascii="微软雅黑" w:eastAsia="微软雅黑" w:hAnsi="微软雅黑" w:cs="Arial" w:hint="eastAsia"/>
-          <w:b/>
-          <w:bCs/>
-          <w:color w:val="4F4F4F"/>
-          <w:kern w:val="0"/>
-          <w:sz w:val="33"/>
-          <w:szCs w:val="33"/>
-        </w:rPr>
-        <w:t>配置</w:t>
-      </w:r>
-      <w:proofErr w:type="spellStart"/>
-      <w:r>
-        <w:rPr>
-          <w:rFonts w:ascii="微软雅黑" w:eastAsia="微软雅黑" w:hAnsi="微软雅黑" w:cs="Arial" w:hint="eastAsia"/>
-          <w:b/>
-          <w:bCs/>
-          <w:color w:val="4F4F4F"/>
-          <w:kern w:val="0"/>
-          <w:sz w:val="33"/>
-          <w:szCs w:val="33"/>
-        </w:rPr>
-        <w:t>mariadb.service</w:t>
-      </w:r>
-      <w:proofErr w:type="spellEnd"/>
+        <w:t>配置mariadb.service</w:t>
+      </w:r>
     </w:p>
     <w:p>
       <w:pPr>
@@ -961,7 +496,7 @@
         <w:spacing w:after="240" w:line="390" w:lineRule="atLeast"/>
         <w:jc w:val="left"/>
         <w:rPr>
-          <w:rFonts w:ascii="微软雅黑" w:eastAsia="微软雅黑" w:hAnsi="微软雅黑" w:cs="Arial" w:hint="eastAsia"/>
+          <w:rFonts w:ascii="微软雅黑" w:eastAsia="微软雅黑" w:hAnsi="微软雅黑" w:cs="Arial"/>
           <w:color w:val="4F4F4F"/>
           <w:kern w:val="0"/>
         </w:rPr>
@@ -983,9 +518,16 @@
           <w:szCs w:val="21"/>
           <w:shd w:val="clear" w:color="auto" w:fill="F9F2F4"/>
         </w:rPr>
-        <w:t>/</w:t>
-      </w:r>
-      <w:proofErr w:type="spellStart"/>
+        <w:t>/usr/lib/systemd/system/mariadb.service</w:t>
+      </w:r>
+      <w:r>
+        <w:rPr>
+          <w:rFonts w:ascii="微软雅黑" w:eastAsia="微软雅黑" w:hAnsi="微软雅黑" w:cs="Arial" w:hint="eastAsia"/>
+          <w:color w:val="4F4F4F"/>
+          <w:kern w:val="0"/>
+        </w:rPr>
+        <w:t>, mysql是</w:t>
+      </w:r>
       <w:r>
         <w:rPr>
           <w:rFonts w:ascii="DejaVu Sans Mono" w:eastAsia="宋体" w:hAnsi="DejaVu Sans Mono" w:cs="DejaVu Sans Mono"/>
@@ -995,96 +537,8 @@
           <w:szCs w:val="21"/>
           <w:shd w:val="clear" w:color="auto" w:fill="F9F2F4"/>
         </w:rPr>
-        <w:t>usr</w:t>
-      </w:r>
-      <w:proofErr w:type="spellEnd"/>
-      <w:r>
-        <w:rPr>
-          <w:rFonts w:ascii="DejaVu Sans Mono" w:eastAsia="宋体" w:hAnsi="DejaVu Sans Mono" w:cs="DejaVu Sans Mono"/>
-          <w:color w:val="C7254E"/>
-          <w:kern w:val="0"/>
-          <w:sz w:val="21"/>
-          <w:szCs w:val="21"/>
-          <w:shd w:val="clear" w:color="auto" w:fill="F9F2F4"/>
-        </w:rPr>
-        <w:t>/lib/</w:t>
-      </w:r>
-      <w:proofErr w:type="spellStart"/>
-      <w:r>
-        <w:rPr>
-          <w:rFonts w:ascii="DejaVu Sans Mono" w:eastAsia="宋体" w:hAnsi="DejaVu Sans Mono" w:cs="DejaVu Sans Mono"/>
-          <w:color w:val="C7254E"/>
-          <w:kern w:val="0"/>
-          <w:sz w:val="21"/>
-          <w:szCs w:val="21"/>
-          <w:shd w:val="clear" w:color="auto" w:fill="F9F2F4"/>
-        </w:rPr>
-        <w:t>systemd</w:t>
-      </w:r>
-      <w:proofErr w:type="spellEnd"/>
-      <w:r>
-        <w:rPr>
-          <w:rFonts w:ascii="DejaVu Sans Mono" w:eastAsia="宋体" w:hAnsi="DejaVu Sans Mono" w:cs="DejaVu Sans Mono"/>
-          <w:color w:val="C7254E"/>
-          <w:kern w:val="0"/>
-          <w:sz w:val="21"/>
-          <w:szCs w:val="21"/>
-          <w:shd w:val="clear" w:color="auto" w:fill="F9F2F4"/>
-        </w:rPr>
-        <w:t>/system/</w:t>
-      </w:r>
-      <w:proofErr w:type="spellStart"/>
-      <w:r>
-        <w:rPr>
-          <w:rFonts w:ascii="DejaVu Sans Mono" w:eastAsia="宋体" w:hAnsi="DejaVu Sans Mono" w:cs="DejaVu Sans Mono"/>
-          <w:color w:val="C7254E"/>
-          <w:kern w:val="0"/>
-          <w:sz w:val="21"/>
-          <w:szCs w:val="21"/>
-          <w:shd w:val="clear" w:color="auto" w:fill="F9F2F4"/>
-        </w:rPr>
-        <w:t>mariadb.service</w:t>
-      </w:r>
-      <w:proofErr w:type="spellEnd"/>
-      <w:r>
-        <w:rPr>
-          <w:rFonts w:ascii="微软雅黑" w:eastAsia="微软雅黑" w:hAnsi="微软雅黑" w:cs="Arial" w:hint="eastAsia"/>
-          <w:color w:val="4F4F4F"/>
-          <w:kern w:val="0"/>
-        </w:rPr>
-        <w:t xml:space="preserve">, </w:t>
-      </w:r>
-      <w:proofErr w:type="spellStart"/>
-      <w:r>
-        <w:rPr>
-          <w:rFonts w:ascii="微软雅黑" w:eastAsia="微软雅黑" w:hAnsi="微软雅黑" w:cs="Arial" w:hint="eastAsia"/>
-          <w:color w:val="4F4F4F"/>
-          <w:kern w:val="0"/>
-        </w:rPr>
-        <w:t>mysql</w:t>
-      </w:r>
-      <w:proofErr w:type="spellEnd"/>
-      <w:r>
-        <w:rPr>
-          <w:rFonts w:ascii="微软雅黑" w:eastAsia="微软雅黑" w:hAnsi="微软雅黑" w:cs="Arial" w:hint="eastAsia"/>
-          <w:color w:val="4F4F4F"/>
-          <w:kern w:val="0"/>
-        </w:rPr>
-        <w:t>是</w:t>
-      </w:r>
-      <w:proofErr w:type="spellStart"/>
-      <w:r>
-        <w:rPr>
-          <w:rFonts w:ascii="DejaVu Sans Mono" w:eastAsia="宋体" w:hAnsi="DejaVu Sans Mono" w:cs="DejaVu Sans Mono"/>
-          <w:color w:val="C7254E"/>
-          <w:kern w:val="0"/>
-          <w:sz w:val="21"/>
-          <w:szCs w:val="21"/>
-          <w:shd w:val="clear" w:color="auto" w:fill="F9F2F4"/>
-        </w:rPr>
         <w:t>mysqld.service</w:t>
       </w:r>
-      <w:proofErr w:type="spellEnd"/>
     </w:p>
     <w:p>
       <w:pPr>
@@ -1111,14 +565,13 @@
         <w:spacing w:after="360" w:line="330" w:lineRule="atLeast"/>
         <w:jc w:val="left"/>
         <w:rPr>
-          <w:rFonts w:ascii="DejaVu Sans Mono" w:eastAsia="宋体" w:hAnsi="DejaVu Sans Mono" w:cs="DejaVu Sans Mono" w:hint="eastAsia"/>
+          <w:rFonts w:ascii="DejaVu Sans Mono" w:eastAsia="宋体" w:hAnsi="DejaVu Sans Mono" w:cs="DejaVu Sans Mono"/>
           <w:color w:val="000000"/>
           <w:kern w:val="0"/>
           <w:sz w:val="21"/>
           <w:szCs w:val="21"/>
         </w:rPr>
       </w:pPr>
-      <w:proofErr w:type="spellStart"/>
       <w:r>
         <w:rPr>
           <w:rFonts w:ascii="DejaVu Sans Mono" w:eastAsia="宋体" w:hAnsi="DejaVu Sans Mono" w:cs="DejaVu Sans Mono"/>
@@ -1128,19 +581,7 @@
           <w:szCs w:val="21"/>
           <w:shd w:val="clear" w:color="auto" w:fill="F6F8FA"/>
         </w:rPr>
-        <w:t>LimitNOFILE</w:t>
-      </w:r>
-      <w:proofErr w:type="spellEnd"/>
-      <w:r>
-        <w:rPr>
-          <w:rFonts w:ascii="DejaVu Sans Mono" w:eastAsia="宋体" w:hAnsi="DejaVu Sans Mono" w:cs="DejaVu Sans Mono"/>
-          <w:color w:val="000000"/>
-          <w:kern w:val="0"/>
-          <w:sz w:val="21"/>
-          <w:szCs w:val="21"/>
-          <w:shd w:val="clear" w:color="auto" w:fill="F6F8FA"/>
-        </w:rPr>
-        <w:t>=65535</w:t>
+        <w:t>LimitNOFILE=65535</w:t>
       </w:r>
     </w:p>
     <w:p>
@@ -1195,6 +636,19 @@
         <w:jc w:val="left"/>
         <w:outlineLvl w:val="2"/>
         <w:rPr>
+          <w:rFonts w:ascii="微软雅黑" w:eastAsia="微软雅黑" w:hAnsi="微软雅黑" w:cs="Arial"/>
+          <w:b/>
+          <w:bCs/>
+          <w:color w:val="4F4F4F"/>
+          <w:kern w:val="0"/>
+          <w:sz w:val="33"/>
+          <w:szCs w:val="33"/>
+        </w:rPr>
+      </w:pPr>
+      <w:bookmarkStart w:id="4" w:name="t3"/>
+      <w:bookmarkEnd w:id="4"/>
+      <w:r>
+        <w:rPr>
           <w:rFonts w:ascii="微软雅黑" w:eastAsia="微软雅黑" w:hAnsi="微软雅黑" w:cs="Arial" w:hint="eastAsia"/>
           <w:b/>
           <w:bCs/>
@@ -1203,36 +657,8 @@
           <w:sz w:val="33"/>
           <w:szCs w:val="33"/>
         </w:rPr>
-      </w:pPr>
-      <w:bookmarkStart w:id="4" w:name="t3"/>
-      <w:bookmarkEnd w:id="4"/>
-      <w:r>
-        <w:rPr>
-          <w:rFonts w:ascii="微软雅黑" w:eastAsia="微软雅黑" w:hAnsi="微软雅黑" w:cs="Arial" w:hint="eastAsia"/>
-          <w:b/>
-          <w:bCs/>
-          <w:color w:val="4F4F4F"/>
-          <w:kern w:val="0"/>
-          <w:sz w:val="33"/>
-          <w:szCs w:val="33"/>
-        </w:rPr>
-        <w:lastRenderedPageBreak/>
-        <w:t>重启</w:t>
-      </w:r>
-      <w:proofErr w:type="spellStart"/>
-      <w:r>
-        <w:rPr>
-          <w:rFonts w:ascii="微软雅黑" w:eastAsia="微软雅黑" w:hAnsi="微软雅黑" w:cs="Arial" w:hint="eastAsia"/>
-          <w:b/>
-          <w:bCs/>
-          <w:color w:val="4F4F4F"/>
-          <w:kern w:val="0"/>
-          <w:sz w:val="33"/>
-          <w:szCs w:val="33"/>
-        </w:rPr>
-        <w:t>mariadb</w:t>
-      </w:r>
-      <w:proofErr w:type="spellEnd"/>
+        <w:t>重启mariadb</w:t>
+      </w:r>
     </w:p>
     <w:p>
       <w:pPr>
@@ -1240,38 +666,20 @@
         <w:spacing w:after="240" w:line="390" w:lineRule="atLeast"/>
         <w:jc w:val="left"/>
         <w:rPr>
+          <w:rFonts w:ascii="微软雅黑" w:eastAsia="微软雅黑" w:hAnsi="微软雅黑" w:cs="Arial"/>
+          <w:color w:val="4F4F4F"/>
+          <w:kern w:val="0"/>
+        </w:rPr>
+      </w:pPr>
+      <w:r>
+        <w:rPr>
           <w:rFonts w:ascii="微软雅黑" w:eastAsia="微软雅黑" w:hAnsi="微软雅黑" w:cs="Arial" w:hint="eastAsia"/>
           <w:color w:val="4F4F4F"/>
           <w:kern w:val="0"/>
         </w:rPr>
-      </w:pPr>
-      <w:r>
-        <w:rPr>
-          <w:rFonts w:ascii="微软雅黑" w:eastAsia="微软雅黑" w:hAnsi="微软雅黑" w:cs="Arial" w:hint="eastAsia"/>
-          <w:color w:val="4F4F4F"/>
-          <w:kern w:val="0"/>
-        </w:rPr>
-        <w:t>重启</w:t>
-      </w:r>
-      <w:proofErr w:type="spellStart"/>
-      <w:r>
-        <w:rPr>
-          <w:rFonts w:ascii="微软雅黑" w:eastAsia="微软雅黑" w:hAnsi="微软雅黑" w:cs="Arial" w:hint="eastAsia"/>
-          <w:color w:val="4F4F4F"/>
-          <w:kern w:val="0"/>
-        </w:rPr>
-        <w:t>mariadb</w:t>
-      </w:r>
-      <w:proofErr w:type="spellEnd"/>
-      <w:r>
-        <w:rPr>
-          <w:rFonts w:ascii="微软雅黑" w:eastAsia="微软雅黑" w:hAnsi="微软雅黑" w:cs="Arial" w:hint="eastAsia"/>
-          <w:color w:val="4F4F4F"/>
-          <w:kern w:val="0"/>
-        </w:rPr>
-        <w:t>, </w:t>
-      </w:r>
-      <w:proofErr w:type="spellStart"/>
+        <w:lastRenderedPageBreak/>
+        <w:t>重启mariadb, </w:t>
+      </w:r>
       <w:r>
         <w:rPr>
           <w:rFonts w:ascii="DejaVu Sans Mono" w:eastAsia="宋体" w:hAnsi="DejaVu Sans Mono" w:cs="DejaVu Sans Mono"/>
@@ -1283,7 +691,6 @@
         </w:rPr>
         <w:t>my.cnf</w:t>
       </w:r>
-      <w:proofErr w:type="spellEnd"/>
       <w:r>
         <w:rPr>
           <w:rFonts w:ascii="微软雅黑" w:eastAsia="微软雅黑" w:hAnsi="微软雅黑" w:cs="Arial" w:hint="eastAsia"/>
@@ -1292,7 +699,6 @@
         </w:rPr>
         <w:t>中的 </w:t>
       </w:r>
-      <w:proofErr w:type="spellStart"/>
       <w:r>
         <w:rPr>
           <w:rFonts w:ascii="DejaVu Sans Mono" w:eastAsia="宋体" w:hAnsi="DejaVu Sans Mono" w:cs="DejaVu Sans Mono"/>
@@ -1304,7 +710,6 @@
         </w:rPr>
         <w:t>max_connections</w:t>
       </w:r>
-      <w:proofErr w:type="spellEnd"/>
       <w:r>
         <w:rPr>
           <w:rFonts w:ascii="微软雅黑" w:eastAsia="微软雅黑" w:hAnsi="微软雅黑" w:cs="Arial" w:hint="eastAsia"/>

</xml_diff>